<commit_message>
Implemented modification of current draft list.
</commit_message>
<xml_diff>
--- a/template.docx
+++ b/template.docx
@@ -30,9 +30,9 @@
         <w:tblLook w:val="0600" w:firstRow="0" w:lastRow="0" w:firstColumn="0" w:lastColumn="0" w:noHBand="1" w:noVBand="1"/>
       </w:tblPr>
       <w:tblGrid>
-        <w:gridCol w:w="4216"/>
-        <w:gridCol w:w="2358"/>
-        <w:gridCol w:w="2498"/>
+        <w:gridCol w:w="4702"/>
+        <w:gridCol w:w="1778"/>
+        <w:gridCol w:w="2592"/>
       </w:tblGrid>
       <w:tr>
         <w:tc>
@@ -71,9 +71,8 @@
                 <w:szCs w:val="44"/>
                 <w:lang w:val="en-US"/>
               </w:rPr>
-              <w:t xml:space="preserve">for k, v in </w:t>
-            </w:r>
-            <w:proofErr w:type="spellStart"/>
+              <w:t xml:space="preserve">for </w:t>
+            </w:r>
             <w:r>
               <w:rPr>
                 <w:rFonts w:ascii="Arial" w:hAnsi="Arial" w:cs="Arial"/>
@@ -82,9 +81,8 @@
                 <w:szCs w:val="44"/>
                 <w:lang w:val="en-US"/>
               </w:rPr>
-              <w:t>chosenBeersDict.items</w:t>
-            </w:r>
-            <w:proofErr w:type="spellEnd"/>
+              <w:t>i</w:t>
+            </w:r>
             <w:r>
               <w:rPr>
                 <w:rFonts w:ascii="Arial" w:hAnsi="Arial" w:cs="Arial"/>
@@ -93,7 +91,17 @@
                 <w:szCs w:val="44"/>
                 <w:lang w:val="en-US"/>
               </w:rPr>
-              <w:t>()</w:t>
+              <w:t xml:space="preserve"> in chosenBeers</w:t>
+            </w:r>
+            <w:r>
+              <w:rPr>
+                <w:rFonts w:ascii="Arial" w:hAnsi="Arial" w:cs="Arial"/>
+                <w:color w:val="000000"/>
+                <w:sz w:val="44"/>
+                <w:szCs w:val="44"/>
+                <w:lang w:val="en-US"/>
+              </w:rPr>
+              <w:t>List</w:t>
             </w:r>
             <w:r>
               <w:rPr>
@@ -143,37 +151,7 @@
                 <w:szCs w:val="44"/>
                 <w:lang w:val="en-US"/>
               </w:rPr>
-              <w:t>v[“</w:t>
-            </w:r>
-            <w:r>
-              <w:rPr>
-                <w:rFonts w:ascii="Arial" w:hAnsi="Arial" w:cs="Arial"/>
-                <w:color w:val="000000"/>
-                <w:sz w:val="44"/>
-                <w:szCs w:val="44"/>
-                <w:lang w:val="en-US"/>
-              </w:rPr>
-              <w:t>Name</w:t>
-            </w:r>
-            <w:r>
-              <w:rPr>
-                <w:rFonts w:ascii="Arial" w:hAnsi="Arial" w:cs="Arial"/>
-                <w:color w:val="000000"/>
-                <w:sz w:val="44"/>
-                <w:szCs w:val="44"/>
-                <w:lang w:val="en-US"/>
-              </w:rPr>
-              <w:t>”</w:t>
-            </w:r>
-            <w:r>
-              <w:rPr>
-                <w:rFonts w:ascii="Arial" w:hAnsi="Arial" w:cs="Arial"/>
-                <w:color w:val="000000"/>
-                <w:sz w:val="44"/>
-                <w:szCs w:val="44"/>
-                <w:lang w:val="en-US"/>
-              </w:rPr>
-              <w:t>]</w:t>
+              <w:t>i.name</w:t>
             </w:r>
             <w:r>
               <w:rPr>
@@ -221,7 +199,7 @@
                 <w:szCs w:val="36"/>
                 <w:lang w:val="en-US"/>
               </w:rPr>
-              <w:t>v[“ABV”]</w:t>
+              <w:t>i.abv</w:t>
             </w:r>
             <w:r>
               <w:rPr>
@@ -279,27 +257,7 @@
                 <w:szCs w:val="36"/>
                 <w:lang w:val="en-US"/>
               </w:rPr>
-              <w:t>v[“</w:t>
-            </w:r>
-            <w:r>
-              <w:rPr>
-                <w:rFonts w:ascii="Arial" w:hAnsi="Arial" w:cs="Arial"/>
-                <w:color w:val="000000"/>
-                <w:sz w:val="36"/>
-                <w:szCs w:val="36"/>
-                <w:lang w:val="en-US"/>
-              </w:rPr>
-              <w:t>Style</w:t>
-            </w:r>
-            <w:r>
-              <w:rPr>
-                <w:rFonts w:ascii="Arial" w:hAnsi="Arial" w:cs="Arial"/>
-                <w:color w:val="000000"/>
-                <w:sz w:val="36"/>
-                <w:szCs w:val="36"/>
-                <w:lang w:val="en-US"/>
-              </w:rPr>
-              <w:t>”]</w:t>
+              <w:t>i.style</w:t>
             </w:r>
             <w:r>
               <w:rPr>
@@ -350,7 +308,7 @@
                 <w:szCs w:val="32"/>
                 <w:lang w:val="en-US"/>
               </w:rPr>
-              <w:t>v[“Info”]</w:t>
+              <w:t>i.info</w:t>
             </w:r>
             <w:r>
               <w:rPr>
@@ -433,29 +391,7 @@
                 <w:szCs w:val="44"/>
                 <w:lang w:val="en-US"/>
               </w:rPr>
-              <w:t xml:space="preserve">{%tr </w:t>
-            </w:r>
-            <w:proofErr w:type="spellStart"/>
-            <w:r>
-              <w:rPr>
-                <w:rFonts w:ascii="Arial" w:hAnsi="Arial" w:cs="Arial"/>
-                <w:color w:val="000000"/>
-                <w:sz w:val="44"/>
-                <w:szCs w:val="44"/>
-                <w:lang w:val="en-US"/>
-              </w:rPr>
-              <w:t>endfor</w:t>
-            </w:r>
-            <w:proofErr w:type="spellEnd"/>
-            <w:r>
-              <w:rPr>
-                <w:rFonts w:ascii="Arial" w:hAnsi="Arial" w:cs="Arial"/>
-                <w:color w:val="000000"/>
-                <w:sz w:val="44"/>
-                <w:szCs w:val="44"/>
-                <w:lang w:val="en-US"/>
-              </w:rPr>
-              <w:t xml:space="preserve"> %}</w:t>
+              <w:t>{%tr endfor %}</w:t>
             </w:r>
           </w:p>
         </w:tc>

</xml_diff>